<commit_message>
solved poj 1316 2017 1922
</commit_message>
<xml_diff>
--- a/Algorithm Cheat sheet.docx
+++ b/Algorithm Cheat sheet.docx
@@ -127,11 +127,19 @@
         <w:lastRenderedPageBreak/>
         <w:t xml:space="preserve">1.  </w:t>
       </w:r>
+      <w:proofErr w:type="spellStart"/>
       <w:r>
         <w:rPr>
           <w:b/>
         </w:rPr>
-        <w:t>Seive Algorithm for generating prime number</w:t>
+        <w:t>Seive</w:t>
+      </w:r>
+      <w:proofErr w:type="spellEnd"/>
+      <w:r>
+        <w:rPr>
+          <w:b/>
+        </w:rPr>
+        <w:t xml:space="preserve"> Algorithm for generating prime number</w:t>
       </w:r>
       <w:r>
         <w:rPr>
@@ -149,7 +157,15 @@
         </w:numPr>
       </w:pPr>
       <w:r>
-        <w:t xml:space="preserve">Take a boolean array  </w:t>
+        <w:t xml:space="preserve">Take a </w:t>
+      </w:r>
+      <w:proofErr w:type="spellStart"/>
+      <w:r>
+        <w:t>boolean</w:t>
+      </w:r>
+      <w:proofErr w:type="spellEnd"/>
+      <w:r>
+        <w:t xml:space="preserve"> array  </w:t>
       </w:r>
     </w:p>
     <w:p>
@@ -159,11 +175,27 @@
           <w:rFonts w:ascii="Ubuntu Mono" w:hAnsi="Ubuntu Mono"/>
         </w:rPr>
       </w:pPr>
-      <w:r>
-        <w:rPr>
-          <w:rFonts w:ascii="Ubuntu Mono" w:hAnsi="Ubuntu Mono"/>
-        </w:rPr>
-        <w:t>primeCheck[ n+1]</w:t>
+      <w:proofErr w:type="spellStart"/>
+      <w:proofErr w:type="gramStart"/>
+      <w:r>
+        <w:rPr>
+          <w:rFonts w:ascii="Ubuntu Mono" w:hAnsi="Ubuntu Mono"/>
+        </w:rPr>
+        <w:t>primeCheck</w:t>
+      </w:r>
+      <w:proofErr w:type="spellEnd"/>
+      <w:r>
+        <w:rPr>
+          <w:rFonts w:ascii="Ubuntu Mono" w:hAnsi="Ubuntu Mono"/>
+        </w:rPr>
+        <w:t>[</w:t>
+      </w:r>
+      <w:proofErr w:type="gramEnd"/>
+      <w:r>
+        <w:rPr>
+          <w:rFonts w:ascii="Ubuntu Mono" w:hAnsi="Ubuntu Mono"/>
+        </w:rPr>
+        <w:t xml:space="preserve"> n+1]</w:t>
       </w:r>
     </w:p>
     <w:p>
@@ -194,11 +226,27 @@
       <w:r>
         <w:t xml:space="preserve"> </w:t>
       </w:r>
-      <w:r>
-        <w:rPr>
-          <w:rFonts w:ascii="Ubuntu Mono" w:hAnsi="Ubuntu Mono"/>
-        </w:rPr>
-        <w:t>setAllElements(prime)=true</w:t>
+      <w:proofErr w:type="spellStart"/>
+      <w:proofErr w:type="gramStart"/>
+      <w:r>
+        <w:rPr>
+          <w:rFonts w:ascii="Ubuntu Mono" w:hAnsi="Ubuntu Mono"/>
+        </w:rPr>
+        <w:t>setAllElements</w:t>
+      </w:r>
+      <w:proofErr w:type="spellEnd"/>
+      <w:r>
+        <w:rPr>
+          <w:rFonts w:ascii="Ubuntu Mono" w:hAnsi="Ubuntu Mono"/>
+        </w:rPr>
+        <w:t>(</w:t>
+      </w:r>
+      <w:proofErr w:type="gramEnd"/>
+      <w:r>
+        <w:rPr>
+          <w:rFonts w:ascii="Ubuntu Mono" w:hAnsi="Ubuntu Mono"/>
+        </w:rPr>
+        <w:t>prime)=true</w:t>
       </w:r>
       <w:r>
         <w:rPr>
@@ -223,11 +271,19 @@
       <w:pPr>
         <w:pStyle w:val="ListParagraph"/>
       </w:pPr>
-      <w:r>
-        <w:rPr>
-          <w:rFonts w:ascii="Ubuntu Mono" w:hAnsi="Ubuntu Mono"/>
-        </w:rPr>
-        <w:t>for i=2 ; i*i&lt;=n ; i++</w:t>
+      <w:proofErr w:type="gramStart"/>
+      <w:r>
+        <w:rPr>
+          <w:rFonts w:ascii="Ubuntu Mono" w:hAnsi="Ubuntu Mono"/>
+        </w:rPr>
+        <w:t>for</w:t>
+      </w:r>
+      <w:proofErr w:type="gramEnd"/>
+      <w:r>
+        <w:rPr>
+          <w:rFonts w:ascii="Ubuntu Mono" w:hAnsi="Ubuntu Mono"/>
+        </w:rPr>
+        <w:t xml:space="preserve"> i=2 ; i*i&lt;=n ; i++</w:t>
       </w:r>
     </w:p>
     <w:p>
@@ -242,7 +298,34 @@
           <w:rFonts w:ascii="Ubuntu Mono" w:hAnsi="Ubuntu Mono"/>
         </w:rPr>
         <w:tab/>
-        <w:t>if (primeCheck[n+1])</w:t>
+      </w:r>
+      <w:proofErr w:type="gramStart"/>
+      <w:r>
+        <w:rPr>
+          <w:rFonts w:ascii="Ubuntu Mono" w:hAnsi="Ubuntu Mono"/>
+        </w:rPr>
+        <w:t>if</w:t>
+      </w:r>
+      <w:proofErr w:type="gramEnd"/>
+      <w:r>
+        <w:rPr>
+          <w:rFonts w:ascii="Ubuntu Mono" w:hAnsi="Ubuntu Mono"/>
+        </w:rPr>
+        <w:t xml:space="preserve"> (</w:t>
+      </w:r>
+      <w:proofErr w:type="spellStart"/>
+      <w:r>
+        <w:rPr>
+          <w:rFonts w:ascii="Ubuntu Mono" w:hAnsi="Ubuntu Mono"/>
+        </w:rPr>
+        <w:t>primeCheck</w:t>
+      </w:r>
+      <w:proofErr w:type="spellEnd"/>
+      <w:r>
+        <w:rPr>
+          <w:rFonts w:ascii="Ubuntu Mono" w:hAnsi="Ubuntu Mono"/>
+        </w:rPr>
+        <w:t>[n+1])</w:t>
       </w:r>
     </w:p>
     <w:p>
@@ -263,7 +346,20 @@
           <w:rFonts w:ascii="Ubuntu Mono" w:hAnsi="Ubuntu Mono"/>
         </w:rPr>
         <w:tab/>
-        <w:t>for j=i*i ; j&lt;=n ; j+=</w:t>
+      </w:r>
+      <w:proofErr w:type="gramStart"/>
+      <w:r>
+        <w:rPr>
+          <w:rFonts w:ascii="Ubuntu Mono" w:hAnsi="Ubuntu Mono"/>
+        </w:rPr>
+        <w:t>for</w:t>
+      </w:r>
+      <w:proofErr w:type="gramEnd"/>
+      <w:r>
+        <w:rPr>
+          <w:rFonts w:ascii="Ubuntu Mono" w:hAnsi="Ubuntu Mono"/>
+        </w:rPr>
+        <w:t xml:space="preserve"> j=i*i ; j&lt;=n ; j+=</w:t>
       </w:r>
       <w:r>
         <w:rPr>
@@ -292,8 +388,6 @@
         </w:rPr>
         <w:t xml:space="preserve"> numbers which are multiple of i</w:t>
       </w:r>
-      <w:bookmarkStart w:id="0" w:name="_GoBack"/>
-      <w:bookmarkEnd w:id="0"/>
     </w:p>
     <w:p>
       <w:pPr>
@@ -319,7 +413,28 @@
           <w:rFonts w:ascii="Ubuntu Mono" w:hAnsi="Ubuntu Mono"/>
         </w:rPr>
         <w:tab/>
-        <w:t>primeCheck[j</w:t>
+      </w:r>
+      <w:proofErr w:type="spellStart"/>
+      <w:proofErr w:type="gramStart"/>
+      <w:r>
+        <w:rPr>
+          <w:rFonts w:ascii="Ubuntu Mono" w:hAnsi="Ubuntu Mono"/>
+        </w:rPr>
+        <w:t>primeCheck</w:t>
+      </w:r>
+      <w:proofErr w:type="spellEnd"/>
+      <w:r>
+        <w:rPr>
+          <w:rFonts w:ascii="Ubuntu Mono" w:hAnsi="Ubuntu Mono"/>
+        </w:rPr>
+        <w:t>[</w:t>
+      </w:r>
+      <w:proofErr w:type="gramEnd"/>
+      <w:r>
+        <w:rPr>
+          <w:rFonts w:ascii="Ubuntu Mono" w:hAnsi="Ubuntu Mono"/>
+        </w:rPr>
+        <w:t>j</w:t>
       </w:r>
       <w:r>
         <w:rPr>
@@ -349,7 +464,69 @@
         <w:rPr>
           <w:rFonts w:ascii="Ubuntu Mono" w:hAnsi="Ubuntu Mono"/>
         </w:rPr>
-        <w:t>Now we can use a new list/array/vector to store the prime numbers by checking primeCheck array by checking the value of indices</w:t>
+        <w:t xml:space="preserve">Now we can use a new list/array/vector to store the prime numbers by checking </w:t>
+      </w:r>
+      <w:proofErr w:type="spellStart"/>
+      <w:r>
+        <w:rPr>
+          <w:rFonts w:ascii="Ubuntu Mono" w:hAnsi="Ubuntu Mono"/>
+        </w:rPr>
+        <w:t>primeCheck</w:t>
+      </w:r>
+      <w:proofErr w:type="spellEnd"/>
+      <w:r>
+        <w:rPr>
+          <w:rFonts w:ascii="Ubuntu Mono" w:hAnsi="Ubuntu Mono"/>
+        </w:rPr>
+        <w:t xml:space="preserve"> array by checking the value of indices</w:t>
+      </w:r>
+    </w:p>
+    <w:p>
+      <w:pPr>
+        <w:ind w:left="360"/>
+        <w:rPr>
+          <w:rFonts w:ascii="Ubuntu Mono" w:hAnsi="Ubuntu Mono"/>
+          <w:b/>
+        </w:rPr>
+      </w:pPr>
+      <w:r>
+        <w:rPr>
+          <w:rFonts w:ascii="Ubuntu Mono" w:hAnsi="Ubuntu Mono"/>
+          <w:b/>
+        </w:rPr>
+        <w:t xml:space="preserve">Note: use </w:t>
+      </w:r>
+      <w:proofErr w:type="spellStart"/>
+      <w:r>
+        <w:rPr>
+          <w:rFonts w:ascii="Ubuntu Mono" w:hAnsi="Ubuntu Mono"/>
+          <w:b/>
+        </w:rPr>
+        <w:t>bitset</w:t>
+      </w:r>
+      <w:proofErr w:type="spellEnd"/>
+      <w:r>
+        <w:rPr>
+          <w:rFonts w:ascii="Ubuntu Mono" w:hAnsi="Ubuntu Mono"/>
+          <w:b/>
+        </w:rPr>
+        <w:t xml:space="preserve"> in </w:t>
+      </w:r>
+      <w:proofErr w:type="spellStart"/>
+      <w:r>
+        <w:rPr>
+          <w:rFonts w:ascii="Ubuntu Mono" w:hAnsi="Ubuntu Mono"/>
+          <w:b/>
+        </w:rPr>
+        <w:t>cpp</w:t>
+      </w:r>
+      <w:proofErr w:type="spellEnd"/>
+      <w:r>
+        <w:rPr>
+          <w:rFonts w:ascii="Ubuntu Mono" w:hAnsi="Ubuntu Mono"/>
+          <w:b/>
+        </w:rPr>
+        <w:tab/>
       </w:r>
     </w:p>
     <w:p>
@@ -399,6 +576,12 @@
       </w:r>
     </w:p>
     <w:sectPr>
+      <w:headerReference w:type="even" r:id="rId8"/>
+      <w:headerReference w:type="default" r:id="rId9"/>
+      <w:footerReference w:type="even" r:id="rId10"/>
+      <w:footerReference w:type="default" r:id="rId11"/>
+      <w:headerReference w:type="first" r:id="rId12"/>
+      <w:footerReference w:type="first" r:id="rId13"/>
       <w:pgSz w:w="12240" w:h="15840"/>
       <w:pgMar w:top="1440" w:right="1440" w:bottom="1440" w:left="1440" w:header="720" w:footer="720" w:gutter="0"/>
       <w:cols w:space="720"/>
@@ -406,6 +589,118 @@
     </w:sectPr>
   </w:body>
 </w:document>
+</file>
+
+<file path=word/endnotes.xml><?xml version="1.0" encoding="utf-8"?>
+<w:endnotes xmlns:wpc="http://schemas.microsoft.com/office/word/2010/wordprocessingCanvas" xmlns:mc="http://schemas.openxmlformats.org/markup-compatibility/2006" xmlns:o="urn:schemas-microsoft-com:office:office" xmlns:r="http://schemas.openxmlformats.org/officeDocument/2006/relationships" xmlns:m="http://schemas.openxmlformats.org/officeDocument/2006/math" xmlns:v="urn:schemas-microsoft-com:vml" xmlns:wp14="http://schemas.microsoft.com/office/word/2010/wordprocessingDrawing" xmlns:wp="http://schemas.openxmlformats.org/drawingml/2006/wordprocessingDrawing" xmlns:w10="urn:schemas-microsoft-com:office:word" xmlns:w="http://schemas.openxmlformats.org/wordprocessingml/2006/main" xmlns:w14="http://schemas.microsoft.com/office/word/2010/wordml" xmlns:wpg="http://schemas.microsoft.com/office/word/2010/wordprocessingGroup" xmlns:wpi="http://schemas.microsoft.com/office/word/2010/wordprocessingInk" xmlns:wne="http://schemas.microsoft.com/office/word/2006/wordml" xmlns:wps="http://schemas.microsoft.com/office/word/2010/wordprocessingShape" mc:Ignorable="w14 wp14">
+  <w:endnote w:type="separator" w:id="-1">
+    <w:p>
+      <w:pPr>
+        <w:spacing w:after="0" w:line="240" w:lineRule="auto"/>
+      </w:pPr>
+      <w:r>
+        <w:separator/>
+      </w:r>
+    </w:p>
+  </w:endnote>
+  <w:endnote w:type="continuationSeparator" w:id="0">
+    <w:p>
+      <w:pPr>
+        <w:spacing w:after="0" w:line="240" w:lineRule="auto"/>
+      </w:pPr>
+      <w:r>
+        <w:continuationSeparator/>
+      </w:r>
+    </w:p>
+  </w:endnote>
+</w:endnotes>
+</file>
+
+<file path=word/footer1.xml><?xml version="1.0" encoding="utf-8"?>
+<w:ftr xmlns:wpc="http://schemas.microsoft.com/office/word/2010/wordprocessingCanvas" xmlns:mc="http://schemas.openxmlformats.org/markup-compatibility/2006" xmlns:o="urn:schemas-microsoft-com:office:office" xmlns:r="http://schemas.openxmlformats.org/officeDocument/2006/relationships" xmlns:m="http://schemas.openxmlformats.org/officeDocument/2006/math" xmlns:v="urn:schemas-microsoft-com:vml" xmlns:wp14="http://schemas.microsoft.com/office/word/2010/wordprocessingDrawing" xmlns:wp="http://schemas.openxmlformats.org/drawingml/2006/wordprocessingDrawing" xmlns:w10="urn:schemas-microsoft-com:office:word" xmlns:w="http://schemas.openxmlformats.org/wordprocessingml/2006/main" xmlns:w14="http://schemas.microsoft.com/office/word/2010/wordml" xmlns:wpg="http://schemas.microsoft.com/office/word/2010/wordprocessingGroup" xmlns:wpi="http://schemas.microsoft.com/office/word/2010/wordprocessingInk" xmlns:wne="http://schemas.microsoft.com/office/word/2006/wordml" xmlns:wps="http://schemas.microsoft.com/office/word/2010/wordprocessingShape" mc:Ignorable="w14 wp14">
+  <w:p>
+    <w:pPr>
+      <w:pStyle w:val="Footer"/>
+    </w:pPr>
+  </w:p>
+</w:ftr>
+</file>
+
+<file path=word/footer2.xml><?xml version="1.0" encoding="utf-8"?>
+<w:ftr xmlns:wpc="http://schemas.microsoft.com/office/word/2010/wordprocessingCanvas" xmlns:mc="http://schemas.openxmlformats.org/markup-compatibility/2006" xmlns:o="urn:schemas-microsoft-com:office:office" xmlns:r="http://schemas.openxmlformats.org/officeDocument/2006/relationships" xmlns:m="http://schemas.openxmlformats.org/officeDocument/2006/math" xmlns:v="urn:schemas-microsoft-com:vml" xmlns:wp14="http://schemas.microsoft.com/office/word/2010/wordprocessingDrawing" xmlns:wp="http://schemas.openxmlformats.org/drawingml/2006/wordprocessingDrawing" xmlns:w10="urn:schemas-microsoft-com:office:word" xmlns:w="http://schemas.openxmlformats.org/wordprocessingml/2006/main" xmlns:w14="http://schemas.microsoft.com/office/word/2010/wordml" xmlns:wpg="http://schemas.microsoft.com/office/word/2010/wordprocessingGroup" xmlns:wpi="http://schemas.microsoft.com/office/word/2010/wordprocessingInk" xmlns:wne="http://schemas.microsoft.com/office/word/2006/wordml" xmlns:wps="http://schemas.microsoft.com/office/word/2010/wordprocessingShape" mc:Ignorable="w14 wp14">
+  <w:p>
+    <w:pPr>
+      <w:pStyle w:val="Footer"/>
+    </w:pPr>
+  </w:p>
+</w:ftr>
+</file>
+
+<file path=word/footer3.xml><?xml version="1.0" encoding="utf-8"?>
+<w:ftr xmlns:wpc="http://schemas.microsoft.com/office/word/2010/wordprocessingCanvas" xmlns:mc="http://schemas.openxmlformats.org/markup-compatibility/2006" xmlns:o="urn:schemas-microsoft-com:office:office" xmlns:r="http://schemas.openxmlformats.org/officeDocument/2006/relationships" xmlns:m="http://schemas.openxmlformats.org/officeDocument/2006/math" xmlns:v="urn:schemas-microsoft-com:vml" xmlns:wp14="http://schemas.microsoft.com/office/word/2010/wordprocessingDrawing" xmlns:wp="http://schemas.openxmlformats.org/drawingml/2006/wordprocessingDrawing" xmlns:w10="urn:schemas-microsoft-com:office:word" xmlns:w="http://schemas.openxmlformats.org/wordprocessingml/2006/main" xmlns:w14="http://schemas.microsoft.com/office/word/2010/wordml" xmlns:wpg="http://schemas.microsoft.com/office/word/2010/wordprocessingGroup" xmlns:wpi="http://schemas.microsoft.com/office/word/2010/wordprocessingInk" xmlns:wne="http://schemas.microsoft.com/office/word/2006/wordml" xmlns:wps="http://schemas.microsoft.com/office/word/2010/wordprocessingShape" mc:Ignorable="w14 wp14">
+  <w:p>
+    <w:pPr>
+      <w:pStyle w:val="Footer"/>
+    </w:pPr>
+  </w:p>
+</w:ftr>
+</file>
+
+<file path=word/footnotes.xml><?xml version="1.0" encoding="utf-8"?>
+<w:footnotes xmlns:wpc="http://schemas.microsoft.com/office/word/2010/wordprocessingCanvas" xmlns:mc="http://schemas.openxmlformats.org/markup-compatibility/2006" xmlns:o="urn:schemas-microsoft-com:office:office" xmlns:r="http://schemas.openxmlformats.org/officeDocument/2006/relationships" xmlns:m="http://schemas.openxmlformats.org/officeDocument/2006/math" xmlns:v="urn:schemas-microsoft-com:vml" xmlns:wp14="http://schemas.microsoft.com/office/word/2010/wordprocessingDrawing" xmlns:wp="http://schemas.openxmlformats.org/drawingml/2006/wordprocessingDrawing" xmlns:w10="urn:schemas-microsoft-com:office:word" xmlns:w="http://schemas.openxmlformats.org/wordprocessingml/2006/main" xmlns:w14="http://schemas.microsoft.com/office/word/2010/wordml" xmlns:wpg="http://schemas.microsoft.com/office/word/2010/wordprocessingGroup" xmlns:wpi="http://schemas.microsoft.com/office/word/2010/wordprocessingInk" xmlns:wne="http://schemas.microsoft.com/office/word/2006/wordml" xmlns:wps="http://schemas.microsoft.com/office/word/2010/wordprocessingShape" mc:Ignorable="w14 wp14">
+  <w:footnote w:type="separator" w:id="-1">
+    <w:p>
+      <w:pPr>
+        <w:spacing w:after="0" w:line="240" w:lineRule="auto"/>
+      </w:pPr>
+      <w:r>
+        <w:separator/>
+      </w:r>
+    </w:p>
+  </w:footnote>
+  <w:footnote w:type="continuationSeparator" w:id="0">
+    <w:p>
+      <w:pPr>
+        <w:spacing w:after="0" w:line="240" w:lineRule="auto"/>
+      </w:pPr>
+      <w:r>
+        <w:continuationSeparator/>
+      </w:r>
+    </w:p>
+  </w:footnote>
+</w:footnotes>
+</file>
+
+<file path=word/header1.xml><?xml version="1.0" encoding="utf-8"?>
+<w:hdr xmlns:wpc="http://schemas.microsoft.com/office/word/2010/wordprocessingCanvas" xmlns:mc="http://schemas.openxmlformats.org/markup-compatibility/2006" xmlns:o="urn:schemas-microsoft-com:office:office" xmlns:r="http://schemas.openxmlformats.org/officeDocument/2006/relationships" xmlns:m="http://schemas.openxmlformats.org/officeDocument/2006/math" xmlns:v="urn:schemas-microsoft-com:vml" xmlns:wp14="http://schemas.microsoft.com/office/word/2010/wordprocessingDrawing" xmlns:wp="http://schemas.openxmlformats.org/drawingml/2006/wordprocessingDrawing" xmlns:w10="urn:schemas-microsoft-com:office:word" xmlns:w="http://schemas.openxmlformats.org/wordprocessingml/2006/main" xmlns:w14="http://schemas.microsoft.com/office/word/2010/wordml" xmlns:wpg="http://schemas.microsoft.com/office/word/2010/wordprocessingGroup" xmlns:wpi="http://schemas.microsoft.com/office/word/2010/wordprocessingInk" xmlns:wne="http://schemas.microsoft.com/office/word/2006/wordml" xmlns:wps="http://schemas.microsoft.com/office/word/2010/wordprocessingShape" mc:Ignorable="w14 wp14">
+  <w:p>
+    <w:pPr>
+      <w:pStyle w:val="Header"/>
+    </w:pPr>
+  </w:p>
+</w:hdr>
+</file>
+
+<file path=word/header2.xml><?xml version="1.0" encoding="utf-8"?>
+<w:hdr xmlns:wpc="http://schemas.microsoft.com/office/word/2010/wordprocessingCanvas" xmlns:mc="http://schemas.openxmlformats.org/markup-compatibility/2006" xmlns:o="urn:schemas-microsoft-com:office:office" xmlns:r="http://schemas.openxmlformats.org/officeDocument/2006/relationships" xmlns:m="http://schemas.openxmlformats.org/officeDocument/2006/math" xmlns:v="urn:schemas-microsoft-com:vml" xmlns:wp14="http://schemas.microsoft.com/office/word/2010/wordprocessingDrawing" xmlns:wp="http://schemas.openxmlformats.org/drawingml/2006/wordprocessingDrawing" xmlns:w10="urn:schemas-microsoft-com:office:word" xmlns:w="http://schemas.openxmlformats.org/wordprocessingml/2006/main" xmlns:w14="http://schemas.microsoft.com/office/word/2010/wordml" xmlns:wpg="http://schemas.microsoft.com/office/word/2010/wordprocessingGroup" xmlns:wpi="http://schemas.microsoft.com/office/word/2010/wordprocessingInk" xmlns:wne="http://schemas.microsoft.com/office/word/2006/wordml" xmlns:wps="http://schemas.microsoft.com/office/word/2010/wordprocessingShape" mc:Ignorable="w14 wp14">
+  <w:p>
+    <w:pPr>
+      <w:pStyle w:val="Header"/>
+    </w:pPr>
+    <w:bookmarkStart w:id="0" w:name="_GoBack"/>
+    <w:bookmarkEnd w:id="0"/>
+  </w:p>
+</w:hdr>
+</file>
+
+<file path=word/header3.xml><?xml version="1.0" encoding="utf-8"?>
+<w:hdr xmlns:wpc="http://schemas.microsoft.com/office/word/2010/wordprocessingCanvas" xmlns:mc="http://schemas.openxmlformats.org/markup-compatibility/2006" xmlns:o="urn:schemas-microsoft-com:office:office" xmlns:r="http://schemas.openxmlformats.org/officeDocument/2006/relationships" xmlns:m="http://schemas.openxmlformats.org/officeDocument/2006/math" xmlns:v="urn:schemas-microsoft-com:vml" xmlns:wp14="http://schemas.microsoft.com/office/word/2010/wordprocessingDrawing" xmlns:wp="http://schemas.openxmlformats.org/drawingml/2006/wordprocessingDrawing" xmlns:w10="urn:schemas-microsoft-com:office:word" xmlns:w="http://schemas.openxmlformats.org/wordprocessingml/2006/main" xmlns:w14="http://schemas.microsoft.com/office/word/2010/wordml" xmlns:wpg="http://schemas.microsoft.com/office/word/2010/wordprocessingGroup" xmlns:wpi="http://schemas.microsoft.com/office/word/2010/wordprocessingInk" xmlns:wne="http://schemas.microsoft.com/office/word/2006/wordml" xmlns:wps="http://schemas.microsoft.com/office/word/2010/wordprocessingShape" mc:Ignorable="w14 wp14">
+  <w:p>
+    <w:pPr>
+      <w:pStyle w:val="Header"/>
+    </w:pPr>
+  </w:p>
+</w:hdr>
 </file>
 
 <file path=word/numbering.xml><?xml version="1.0" encoding="utf-8"?>
@@ -1048,6 +1343,50 @@
       <w:contextualSpacing/>
     </w:pPr>
   </w:style>
+  <w:style w:type="paragraph" w:styleId="Header">
+    <w:name w:val="header"/>
+    <w:basedOn w:val="Normal"/>
+    <w:link w:val="HeaderChar"/>
+    <w:uiPriority w:val="99"/>
+    <w:unhideWhenUsed/>
+    <w:rsid w:val="006F69A2"/>
+    <w:pPr>
+      <w:tabs>
+        <w:tab w:val="center" w:pos="4680"/>
+        <w:tab w:val="right" w:pos="9360"/>
+      </w:tabs>
+      <w:spacing w:after="0" w:line="240" w:lineRule="auto"/>
+    </w:pPr>
+  </w:style>
+  <w:style w:type="character" w:customStyle="1" w:styleId="HeaderChar">
+    <w:name w:val="Header Char"/>
+    <w:basedOn w:val="DefaultParagraphFont"/>
+    <w:link w:val="Header"/>
+    <w:uiPriority w:val="99"/>
+    <w:rsid w:val="006F69A2"/>
+  </w:style>
+  <w:style w:type="paragraph" w:styleId="Footer">
+    <w:name w:val="footer"/>
+    <w:basedOn w:val="Normal"/>
+    <w:link w:val="FooterChar"/>
+    <w:uiPriority w:val="99"/>
+    <w:unhideWhenUsed/>
+    <w:rsid w:val="006F69A2"/>
+    <w:pPr>
+      <w:tabs>
+        <w:tab w:val="center" w:pos="4680"/>
+        <w:tab w:val="right" w:pos="9360"/>
+      </w:tabs>
+      <w:spacing w:after="0" w:line="240" w:lineRule="auto"/>
+    </w:pPr>
+  </w:style>
+  <w:style w:type="character" w:customStyle="1" w:styleId="FooterChar">
+    <w:name w:val="Footer Char"/>
+    <w:basedOn w:val="DefaultParagraphFont"/>
+    <w:link w:val="Footer"/>
+    <w:uiPriority w:val="99"/>
+    <w:rsid w:val="006F69A2"/>
+  </w:style>
 </w:styles>
 </file>
 
@@ -1248,6 +1587,50 @@
       <w:ind w:left="720"/>
       <w:contextualSpacing/>
     </w:pPr>
+  </w:style>
+  <w:style w:type="paragraph" w:styleId="Header">
+    <w:name w:val="header"/>
+    <w:basedOn w:val="Normal"/>
+    <w:link w:val="HeaderChar"/>
+    <w:uiPriority w:val="99"/>
+    <w:unhideWhenUsed/>
+    <w:rsid w:val="006F69A2"/>
+    <w:pPr>
+      <w:tabs>
+        <w:tab w:val="center" w:pos="4680"/>
+        <w:tab w:val="right" w:pos="9360"/>
+      </w:tabs>
+      <w:spacing w:after="0" w:line="240" w:lineRule="auto"/>
+    </w:pPr>
+  </w:style>
+  <w:style w:type="character" w:customStyle="1" w:styleId="HeaderChar">
+    <w:name w:val="Header Char"/>
+    <w:basedOn w:val="DefaultParagraphFont"/>
+    <w:link w:val="Header"/>
+    <w:uiPriority w:val="99"/>
+    <w:rsid w:val="006F69A2"/>
+  </w:style>
+  <w:style w:type="paragraph" w:styleId="Footer">
+    <w:name w:val="footer"/>
+    <w:basedOn w:val="Normal"/>
+    <w:link w:val="FooterChar"/>
+    <w:uiPriority w:val="99"/>
+    <w:unhideWhenUsed/>
+    <w:rsid w:val="006F69A2"/>
+    <w:pPr>
+      <w:tabs>
+        <w:tab w:val="center" w:pos="4680"/>
+        <w:tab w:val="right" w:pos="9360"/>
+      </w:tabs>
+      <w:spacing w:after="0" w:line="240" w:lineRule="auto"/>
+    </w:pPr>
+  </w:style>
+  <w:style w:type="character" w:customStyle="1" w:styleId="FooterChar">
+    <w:name w:val="Footer Char"/>
+    <w:basedOn w:val="DefaultParagraphFont"/>
+    <w:link w:val="Footer"/>
+    <w:uiPriority w:val="99"/>
+    <w:rsid w:val="006F69A2"/>
   </w:style>
 </w:styles>
 </file>

</xml_diff>